<commit_message>
Writing an article and setting up the SEO and write up for it.
</commit_message>
<xml_diff>
--- a/Articles/2024/7-Learn-the-Dom/9-Directly-Modifying-the-Style-of-an-Element/9 Directly Modifying the Style Property of an Element.docx
+++ b/Articles/2024/7-Learn-the-Dom/9-Directly-Modifying-the-Style-of-an-Element/9 Directly Modifying the Style Property of an Element.docx
@@ -10,28 +10,17 @@
         <w:t>9 Directly Modifying the Style Property of an Element</w:t>
       </w:r>
     </w:p>
+    <w:p/>
     <w:p>
-      <w:hyperlink r:id="rId5" w:history="1">
-        <w:r>
-          <w:rPr>
-            <w:rStyle w:val="Hyperlink"/>
-          </w:rPr>
-          <w:t>https://www.youtube.com/watch?v=y17RuWkWdn8</w:t>
-        </w:r>
-      </w:hyperlink>
-    </w:p>
-    <w:p>
-      <w:r>
-        <w:t>17:47</w:t>
-      </w:r>
-    </w:p>
-    <w:p>
-      <w:r>
+      <w:r>
+        <w:rPr>
+          <w:noProof/>
+        </w:rPr>
         <w:drawing>
-          <wp:inline distT="0" distB="0" distL="0" distR="0" wp14:anchorId="60A7B539" wp14:editId="1CE03223">
-            <wp:extent cx="1981477" cy="1162212"/>
-            <wp:effectExtent l="0" t="0" r="0" b="0"/>
-            <wp:docPr id="60292522" name="Picture 1"/>
+          <wp:inline distT="0" distB="0" distL="0" distR="0" wp14:anchorId="1711FAB7" wp14:editId="2D103A1C">
+            <wp:extent cx="2571750" cy="2295525"/>
+            <wp:effectExtent l="38100" t="38100" r="95250" b="104775"/>
+            <wp:docPr id="1184821411" name="Picture 3"/>
             <wp:cNvGraphicFramePr>
               <a:graphicFrameLocks xmlns:a="http://schemas.openxmlformats.org/drawingml/2006/main" noChangeAspect="1"/>
             </wp:cNvGraphicFramePr>
@@ -39,7 +28,84 @@
               <a:graphicData uri="http://schemas.openxmlformats.org/drawingml/2006/picture">
                 <pic:pic xmlns:pic="http://schemas.openxmlformats.org/drawingml/2006/picture">
                   <pic:nvPicPr>
-                    <pic:cNvPr id="60292522" name=""/>
+                    <pic:cNvPr id="0" name="Picture 3"/>
+                    <pic:cNvPicPr>
+                      <a:picLocks noChangeAspect="1" noChangeArrowheads="1"/>
+                    </pic:cNvPicPr>
+                  </pic:nvPicPr>
+                  <pic:blipFill>
+                    <a:blip r:embed="rId5">
+                      <a:extLst>
+                        <a:ext uri="{28A0092B-C50C-407E-A947-70E740481C1C}">
+                          <a14:useLocalDpi xmlns:a14="http://schemas.microsoft.com/office/drawing/2010/main" val="0"/>
+                        </a:ext>
+                      </a:extLst>
+                    </a:blip>
+                    <a:srcRect/>
+                    <a:stretch>
+                      <a:fillRect/>
+                    </a:stretch>
+                  </pic:blipFill>
+                  <pic:spPr bwMode="auto">
+                    <a:xfrm>
+                      <a:off x="0" y="0"/>
+                      <a:ext cx="2571750" cy="2295525"/>
+                    </a:xfrm>
+                    <a:prstGeom prst="rect">
+                      <a:avLst/>
+                    </a:prstGeom>
+                    <a:ln w="3175" cap="sq">
+                      <a:solidFill>
+                        <a:srgbClr val="000000"/>
+                      </a:solidFill>
+                      <a:prstDash val="solid"/>
+                      <a:miter lim="800000"/>
+                    </a:ln>
+                    <a:effectLst>
+                      <a:outerShdw blurRad="50800" dist="38100" dir="2700000" algn="tl" rotWithShape="0">
+                        <a:srgbClr val="000000">
+                          <a:alpha val="43000"/>
+                        </a:srgbClr>
+                      </a:outerShdw>
+                    </a:effectLst>
+                  </pic:spPr>
+                </pic:pic>
+              </a:graphicData>
+            </a:graphic>
+          </wp:inline>
+        </w:drawing>
+      </w:r>
+    </w:p>
+    <w:p>
+      <w:r>
+        <w:t>What is the Style Property?</w:t>
+      </w:r>
+    </w:p>
+    <w:p>
+      <w:r>
+        <w:t>The Style property is a way in which we can access any CSS property. All DOM objects have a style property.</w:t>
+      </w:r>
+    </w:p>
+    <w:p>
+      <w:r>
+        <w:t>The style attribute has the highest priority. Therefore, if we were to write something like this inline, it would overrule a style that we created using the id to grab the element.</w:t>
+      </w:r>
+    </w:p>
+    <w:p>
+      <w:r>
+        <w:drawing>
+          <wp:inline distT="0" distB="0" distL="0" distR="0" wp14:anchorId="515DFF87" wp14:editId="1E20CDC3">
+            <wp:extent cx="4877481" cy="1009791"/>
+            <wp:effectExtent l="0" t="0" r="0" b="0"/>
+            <wp:docPr id="1489371623" name="Picture 1"/>
+            <wp:cNvGraphicFramePr>
+              <a:graphicFrameLocks xmlns:a="http://schemas.openxmlformats.org/drawingml/2006/main" noChangeAspect="1"/>
+            </wp:cNvGraphicFramePr>
+            <a:graphic xmlns:a="http://schemas.openxmlformats.org/drawingml/2006/main">
+              <a:graphicData uri="http://schemas.openxmlformats.org/drawingml/2006/picture">
+                <pic:pic xmlns:pic="http://schemas.openxmlformats.org/drawingml/2006/picture">
+                  <pic:nvPicPr>
+                    <pic:cNvPr id="1489371623" name=""/>
                     <pic:cNvPicPr/>
                   </pic:nvPicPr>
                   <pic:blipFill>
@@ -51,11 +117,590 @@
                   <pic:spPr>
                     <a:xfrm>
                       <a:off x="0" y="0"/>
-                      <a:ext cx="1981477" cy="1162212"/>
+                      <a:ext cx="4877481" cy="1009791"/>
                     </a:xfrm>
                     <a:prstGeom prst="rect">
                       <a:avLst/>
                     </a:prstGeom>
+                  </pic:spPr>
+                </pic:pic>
+              </a:graphicData>
+            </a:graphic>
+          </wp:inline>
+        </w:drawing>
+      </w:r>
+    </w:p>
+    <w:p/>
+    <w:p>
+      <w:r>
+        <w:t xml:space="preserve">Now at the top of the page, we can set the id color inside of the style tag. But you will find that if you run the project, that the color set here will be ignored. That is because as we stated before. The inline style inside of the div itself would take </w:t>
+      </w:r>
+      <w:proofErr w:type="spellStart"/>
+      <w:r>
+        <w:t>presidence</w:t>
+      </w:r>
+      <w:proofErr w:type="spellEnd"/>
+      <w:r>
+        <w:t>.</w:t>
+      </w:r>
+    </w:p>
+    <w:p>
+      <w:r>
+        <w:lastRenderedPageBreak/>
+        <w:drawing>
+          <wp:inline distT="0" distB="0" distL="0" distR="0" wp14:anchorId="0AD5C651" wp14:editId="4625D935">
+            <wp:extent cx="4972744" cy="1457528"/>
+            <wp:effectExtent l="0" t="0" r="0" b="9525"/>
+            <wp:docPr id="1468052730" name="Picture 1"/>
+            <wp:cNvGraphicFramePr>
+              <a:graphicFrameLocks xmlns:a="http://schemas.openxmlformats.org/drawingml/2006/main" noChangeAspect="1"/>
+            </wp:cNvGraphicFramePr>
+            <a:graphic xmlns:a="http://schemas.openxmlformats.org/drawingml/2006/main">
+              <a:graphicData uri="http://schemas.openxmlformats.org/drawingml/2006/picture">
+                <pic:pic xmlns:pic="http://schemas.openxmlformats.org/drawingml/2006/picture">
+                  <pic:nvPicPr>
+                    <pic:cNvPr id="1468052730" name=""/>
+                    <pic:cNvPicPr/>
+                  </pic:nvPicPr>
+                  <pic:blipFill>
+                    <a:blip r:embed="rId7"/>
+                    <a:stretch>
+                      <a:fillRect/>
+                    </a:stretch>
+                  </pic:blipFill>
+                  <pic:spPr>
+                    <a:xfrm>
+                      <a:off x="0" y="0"/>
+                      <a:ext cx="4972744" cy="1457528"/>
+                    </a:xfrm>
+                    <a:prstGeom prst="rect">
+                      <a:avLst/>
+                    </a:prstGeom>
+                  </pic:spPr>
+                </pic:pic>
+              </a:graphicData>
+            </a:graphic>
+          </wp:inline>
+        </w:drawing>
+      </w:r>
+    </w:p>
+    <w:p/>
+    <w:p>
+      <w:r>
+        <w:t>Now you will see that when we run the project that the red color, which was set in the div did indeed, take precedence.</w:t>
+      </w:r>
+    </w:p>
+    <w:p>
+      <w:r>
+        <w:rPr>
+          <w:noProof/>
+        </w:rPr>
+        <w:drawing>
+          <wp:inline distT="0" distB="0" distL="0" distR="0" wp14:anchorId="289648E9" wp14:editId="26DC087C">
+            <wp:extent cx="3562350" cy="2066925"/>
+            <wp:effectExtent l="76200" t="76200" r="133350" b="142875"/>
+            <wp:docPr id="289510535" name="Picture 4"/>
+            <wp:cNvGraphicFramePr>
+              <a:graphicFrameLocks xmlns:a="http://schemas.openxmlformats.org/drawingml/2006/main" noChangeAspect="1"/>
+            </wp:cNvGraphicFramePr>
+            <a:graphic xmlns:a="http://schemas.openxmlformats.org/drawingml/2006/main">
+              <a:graphicData uri="http://schemas.openxmlformats.org/drawingml/2006/picture">
+                <pic:pic xmlns:pic="http://schemas.openxmlformats.org/drawingml/2006/picture">
+                  <pic:nvPicPr>
+                    <pic:cNvPr id="0" name="Picture 4"/>
+                    <pic:cNvPicPr>
+                      <a:picLocks noChangeAspect="1" noChangeArrowheads="1"/>
+                    </pic:cNvPicPr>
+                  </pic:nvPicPr>
+                  <pic:blipFill>
+                    <a:blip r:embed="rId8">
+                      <a:extLst>
+                        <a:ext uri="{28A0092B-C50C-407E-A947-70E740481C1C}">
+                          <a14:useLocalDpi xmlns:a14="http://schemas.microsoft.com/office/drawing/2010/main" val="0"/>
+                        </a:ext>
+                      </a:extLst>
+                    </a:blip>
+                    <a:srcRect/>
+                    <a:stretch>
+                      <a:fillRect/>
+                    </a:stretch>
+                  </pic:blipFill>
+                  <pic:spPr bwMode="auto">
+                    <a:xfrm>
+                      <a:off x="0" y="0"/>
+                      <a:ext cx="3562350" cy="2066925"/>
+                    </a:xfrm>
+                    <a:prstGeom prst="rect">
+                      <a:avLst/>
+                    </a:prstGeom>
+                    <a:ln w="38100" cap="sq">
+                      <a:solidFill>
+                        <a:srgbClr val="000000"/>
+                      </a:solidFill>
+                      <a:prstDash val="solid"/>
+                      <a:miter lim="800000"/>
+                    </a:ln>
+                    <a:effectLst>
+                      <a:outerShdw blurRad="50800" dist="38100" dir="2700000" algn="tl" rotWithShape="0">
+                        <a:srgbClr val="000000">
+                          <a:alpha val="43000"/>
+                        </a:srgbClr>
+                      </a:outerShdw>
+                    </a:effectLst>
+                  </pic:spPr>
+                </pic:pic>
+              </a:graphicData>
+            </a:graphic>
+          </wp:inline>
+        </w:drawing>
+      </w:r>
+    </w:p>
+    <w:p/>
+    <w:p>
+      <w:r>
+        <w:t>Doing this sort of thing in the JavaScript file</w:t>
+      </w:r>
+    </w:p>
+    <w:p>
+      <w:pPr>
+        <w:rPr>
+          <w:rStyle w:val="IntenseEmphasis"/>
+        </w:rPr>
+      </w:pPr>
+      <w:bookmarkStart w:id="0" w:name="_Hlk173493997"/>
+      <w:r>
+        <w:rPr>
+          <w:rStyle w:val="IntenseEmphasis"/>
+        </w:rPr>
+        <w:t>Inside of the html file</w:t>
+      </w:r>
+    </w:p>
+    <w:bookmarkEnd w:id="0"/>
+    <w:p>
+      <w:r>
+        <w:t xml:space="preserve">Let’s make sure we have everything right inside of the </w:t>
+      </w:r>
+      <w:r>
+        <w:rPr>
+          <w:rStyle w:val="boldBlueChar"/>
+          <w:rFonts w:eastAsiaTheme="minorHAnsi"/>
+        </w:rPr>
+        <w:t>html</w:t>
+      </w:r>
+      <w:r>
+        <w:t xml:space="preserve"> file first.</w:t>
+      </w:r>
+    </w:p>
+    <w:p>
+      <w:r>
+        <w:t>Create this div inside of the body tag.</w:t>
+      </w:r>
+    </w:p>
+    <w:p>
+      <w:r>
+        <w:drawing>
+          <wp:inline distT="0" distB="0" distL="0" distR="0" wp14:anchorId="2E90B00D" wp14:editId="7FBE9C30">
+            <wp:extent cx="4667901" cy="847843"/>
+            <wp:effectExtent l="0" t="0" r="0" b="9525"/>
+            <wp:docPr id="255210723" name="Picture 1"/>
+            <wp:cNvGraphicFramePr>
+              <a:graphicFrameLocks xmlns:a="http://schemas.openxmlformats.org/drawingml/2006/main" noChangeAspect="1"/>
+            </wp:cNvGraphicFramePr>
+            <a:graphic xmlns:a="http://schemas.openxmlformats.org/drawingml/2006/main">
+              <a:graphicData uri="http://schemas.openxmlformats.org/drawingml/2006/picture">
+                <pic:pic xmlns:pic="http://schemas.openxmlformats.org/drawingml/2006/picture">
+                  <pic:nvPicPr>
+                    <pic:cNvPr id="255210723" name=""/>
+                    <pic:cNvPicPr/>
+                  </pic:nvPicPr>
+                  <pic:blipFill>
+                    <a:blip r:embed="rId9"/>
+                    <a:stretch>
+                      <a:fillRect/>
+                    </a:stretch>
+                  </pic:blipFill>
+                  <pic:spPr>
+                    <a:xfrm>
+                      <a:off x="0" y="0"/>
+                      <a:ext cx="4667901" cy="847843"/>
+                    </a:xfrm>
+                    <a:prstGeom prst="rect">
+                      <a:avLst/>
+                    </a:prstGeom>
+                  </pic:spPr>
+                </pic:pic>
+              </a:graphicData>
+            </a:graphic>
+          </wp:inline>
+        </w:drawing>
+      </w:r>
+    </w:p>
+    <w:p/>
+    <w:p>
+      <w:pPr>
+        <w:rPr>
+          <w:rStyle w:val="IntenseEmphasis"/>
+        </w:rPr>
+      </w:pPr>
+      <w:r>
+        <w:rPr>
+          <w:rStyle w:val="IntenseEmphasis"/>
+        </w:rPr>
+        <w:t xml:space="preserve">Inside of the </w:t>
+      </w:r>
+      <w:r>
+        <w:rPr>
+          <w:rStyle w:val="IntenseEmphasis"/>
+        </w:rPr>
+        <w:t>JavaScript</w:t>
+      </w:r>
+      <w:r>
+        <w:rPr>
+          <w:rStyle w:val="IntenseEmphasis"/>
+        </w:rPr>
+        <w:t xml:space="preserve"> file</w:t>
+      </w:r>
+    </w:p>
+    <w:p>
+      <w:r>
+        <w:lastRenderedPageBreak/>
+        <w:t xml:space="preserve">Make sure that you are grabbing the correct element with the </w:t>
+      </w:r>
+      <w:r>
+        <w:rPr>
+          <w:rStyle w:val="boldBlueChar"/>
+          <w:rFonts w:eastAsiaTheme="minorHAnsi"/>
+        </w:rPr>
+        <w:t>querySelector,</w:t>
+      </w:r>
+      <w:r>
+        <w:t xml:space="preserve"> and giving it a name, so we can work with it.</w:t>
+      </w:r>
+    </w:p>
+    <w:p>
+      <w:r>
+        <w:drawing>
+          <wp:inline distT="0" distB="0" distL="0" distR="0" wp14:anchorId="4FFBC884" wp14:editId="094843CD">
+            <wp:extent cx="5468113" cy="1648055"/>
+            <wp:effectExtent l="0" t="0" r="0" b="9525"/>
+            <wp:docPr id="1895619351" name="Picture 1"/>
+            <wp:cNvGraphicFramePr>
+              <a:graphicFrameLocks xmlns:a="http://schemas.openxmlformats.org/drawingml/2006/main" noChangeAspect="1"/>
+            </wp:cNvGraphicFramePr>
+            <a:graphic xmlns:a="http://schemas.openxmlformats.org/drawingml/2006/main">
+              <a:graphicData uri="http://schemas.openxmlformats.org/drawingml/2006/picture">
+                <pic:pic xmlns:pic="http://schemas.openxmlformats.org/drawingml/2006/picture">
+                  <pic:nvPicPr>
+                    <pic:cNvPr id="1895619351" name=""/>
+                    <pic:cNvPicPr/>
+                  </pic:nvPicPr>
+                  <pic:blipFill>
+                    <a:blip r:embed="rId10"/>
+                    <a:stretch>
+                      <a:fillRect/>
+                    </a:stretch>
+                  </pic:blipFill>
+                  <pic:spPr>
+                    <a:xfrm>
+                      <a:off x="0" y="0"/>
+                      <a:ext cx="5468113" cy="1648055"/>
+                    </a:xfrm>
+                    <a:prstGeom prst="rect">
+                      <a:avLst/>
+                    </a:prstGeom>
+                  </pic:spPr>
+                </pic:pic>
+              </a:graphicData>
+            </a:graphic>
+          </wp:inline>
+        </w:drawing>
+      </w:r>
+    </w:p>
+    <w:p>
+      <w:r>
+        <w:t>Now write this code to change the style of text.</w:t>
+      </w:r>
+    </w:p>
+    <w:p>
+      <w:r>
+        <w:drawing>
+          <wp:inline distT="0" distB="0" distL="0" distR="0" wp14:anchorId="1B7B43B2" wp14:editId="62E0D436">
+            <wp:extent cx="5601482" cy="2010056"/>
+            <wp:effectExtent l="0" t="0" r="0" b="9525"/>
+            <wp:docPr id="1522617574" name="Picture 1"/>
+            <wp:cNvGraphicFramePr>
+              <a:graphicFrameLocks xmlns:a="http://schemas.openxmlformats.org/drawingml/2006/main" noChangeAspect="1"/>
+            </wp:cNvGraphicFramePr>
+            <a:graphic xmlns:a="http://schemas.openxmlformats.org/drawingml/2006/main">
+              <a:graphicData uri="http://schemas.openxmlformats.org/drawingml/2006/picture">
+                <pic:pic xmlns:pic="http://schemas.openxmlformats.org/drawingml/2006/picture">
+                  <pic:nvPicPr>
+                    <pic:cNvPr id="1522617574" name=""/>
+                    <pic:cNvPicPr/>
+                  </pic:nvPicPr>
+                  <pic:blipFill>
+                    <a:blip r:embed="rId11"/>
+                    <a:stretch>
+                      <a:fillRect/>
+                    </a:stretch>
+                  </pic:blipFill>
+                  <pic:spPr>
+                    <a:xfrm>
+                      <a:off x="0" y="0"/>
+                      <a:ext cx="5601482" cy="2010056"/>
+                    </a:xfrm>
+                    <a:prstGeom prst="rect">
+                      <a:avLst/>
+                    </a:prstGeom>
+                  </pic:spPr>
+                </pic:pic>
+              </a:graphicData>
+            </a:graphic>
+          </wp:inline>
+        </w:drawing>
+      </w:r>
+    </w:p>
+    <w:p/>
+    <w:p>
+      <w:r>
+        <w:t>When you run the project, you will see that we have successfully changed the text to the color of orange</w:t>
+      </w:r>
+    </w:p>
+    <w:p>
+      <w:r>
+        <w:rPr>
+          <w:noProof/>
+        </w:rPr>
+        <w:drawing>
+          <wp:inline distT="0" distB="0" distL="0" distR="0" wp14:anchorId="40749696" wp14:editId="6524BDD7">
+            <wp:extent cx="3562350" cy="2066925"/>
+            <wp:effectExtent l="76200" t="76200" r="133350" b="142875"/>
+            <wp:docPr id="229383958" name="Picture 5"/>
+            <wp:cNvGraphicFramePr>
+              <a:graphicFrameLocks xmlns:a="http://schemas.openxmlformats.org/drawingml/2006/main" noChangeAspect="1"/>
+            </wp:cNvGraphicFramePr>
+            <a:graphic xmlns:a="http://schemas.openxmlformats.org/drawingml/2006/main">
+              <a:graphicData uri="http://schemas.openxmlformats.org/drawingml/2006/picture">
+                <pic:pic xmlns:pic="http://schemas.openxmlformats.org/drawingml/2006/picture">
+                  <pic:nvPicPr>
+                    <pic:cNvPr id="0" name="Picture 5"/>
+                    <pic:cNvPicPr>
+                      <a:picLocks noChangeAspect="1" noChangeArrowheads="1"/>
+                    </pic:cNvPicPr>
+                  </pic:nvPicPr>
+                  <pic:blipFill>
+                    <a:blip r:embed="rId12">
+                      <a:extLst>
+                        <a:ext uri="{28A0092B-C50C-407E-A947-70E740481C1C}">
+                          <a14:useLocalDpi xmlns:a14="http://schemas.microsoft.com/office/drawing/2010/main" val="0"/>
+                        </a:ext>
+                      </a:extLst>
+                    </a:blip>
+                    <a:srcRect/>
+                    <a:stretch>
+                      <a:fillRect/>
+                    </a:stretch>
+                  </pic:blipFill>
+                  <pic:spPr bwMode="auto">
+                    <a:xfrm>
+                      <a:off x="0" y="0"/>
+                      <a:ext cx="3562350" cy="2066925"/>
+                    </a:xfrm>
+                    <a:prstGeom prst="rect">
+                      <a:avLst/>
+                    </a:prstGeom>
+                    <a:ln w="38100" cap="sq">
+                      <a:solidFill>
+                        <a:srgbClr val="000000"/>
+                      </a:solidFill>
+                      <a:prstDash val="solid"/>
+                      <a:miter lim="800000"/>
+                    </a:ln>
+                    <a:effectLst>
+                      <a:outerShdw blurRad="50800" dist="38100" dir="2700000" algn="tl" rotWithShape="0">
+                        <a:srgbClr val="000000">
+                          <a:alpha val="43000"/>
+                        </a:srgbClr>
+                      </a:outerShdw>
+                    </a:effectLst>
+                  </pic:spPr>
+                </pic:pic>
+              </a:graphicData>
+            </a:graphic>
+          </wp:inline>
+        </w:drawing>
+      </w:r>
+    </w:p>
+    <w:p/>
+    <w:p>
+      <w:r>
+        <w:lastRenderedPageBreak/>
+        <w:t>Now how if we wanted to change the background color of the text. We would use camel case to access the background color.</w:t>
+      </w:r>
+    </w:p>
+    <w:p>
+      <w:r>
+        <w:drawing>
+          <wp:inline distT="0" distB="0" distL="0" distR="0" wp14:anchorId="25D2D2E8" wp14:editId="23F1D457">
+            <wp:extent cx="5572903" cy="1609950"/>
+            <wp:effectExtent l="0" t="0" r="0" b="9525"/>
+            <wp:docPr id="1422096869" name="Picture 1"/>
+            <wp:cNvGraphicFramePr>
+              <a:graphicFrameLocks xmlns:a="http://schemas.openxmlformats.org/drawingml/2006/main" noChangeAspect="1"/>
+            </wp:cNvGraphicFramePr>
+            <a:graphic xmlns:a="http://schemas.openxmlformats.org/drawingml/2006/main">
+              <a:graphicData uri="http://schemas.openxmlformats.org/drawingml/2006/picture">
+                <pic:pic xmlns:pic="http://schemas.openxmlformats.org/drawingml/2006/picture">
+                  <pic:nvPicPr>
+                    <pic:cNvPr id="1422096869" name=""/>
+                    <pic:cNvPicPr/>
+                  </pic:nvPicPr>
+                  <pic:blipFill>
+                    <a:blip r:embed="rId13"/>
+                    <a:stretch>
+                      <a:fillRect/>
+                    </a:stretch>
+                  </pic:blipFill>
+                  <pic:spPr>
+                    <a:xfrm>
+                      <a:off x="0" y="0"/>
+                      <a:ext cx="5572903" cy="1609950"/>
+                    </a:xfrm>
+                    <a:prstGeom prst="rect">
+                      <a:avLst/>
+                    </a:prstGeom>
+                  </pic:spPr>
+                </pic:pic>
+              </a:graphicData>
+            </a:graphic>
+          </wp:inline>
+        </w:drawing>
+      </w:r>
+    </w:p>
+    <w:p/>
+    <w:p>
+      <w:r>
+        <w:t>When we run the code, we find that the background color has changed.</w:t>
+      </w:r>
+    </w:p>
+    <w:p/>
+    <w:p>
+      <w:r>
+        <w:rPr>
+          <w:noProof/>
+        </w:rPr>
+        <w:drawing>
+          <wp:inline distT="0" distB="0" distL="0" distR="0" wp14:anchorId="23FD53A2" wp14:editId="4F3F7014">
+            <wp:extent cx="3562350" cy="2066925"/>
+            <wp:effectExtent l="76200" t="76200" r="133350" b="142875"/>
+            <wp:docPr id="2120503761" name="Picture 6"/>
+            <wp:cNvGraphicFramePr>
+              <a:graphicFrameLocks xmlns:a="http://schemas.openxmlformats.org/drawingml/2006/main" noChangeAspect="1"/>
+            </wp:cNvGraphicFramePr>
+            <a:graphic xmlns:a="http://schemas.openxmlformats.org/drawingml/2006/main">
+              <a:graphicData uri="http://schemas.openxmlformats.org/drawingml/2006/picture">
+                <pic:pic xmlns:pic="http://schemas.openxmlformats.org/drawingml/2006/picture">
+                  <pic:nvPicPr>
+                    <pic:cNvPr id="0" name="Picture 6"/>
+                    <pic:cNvPicPr>
+                      <a:picLocks noChangeAspect="1" noChangeArrowheads="1"/>
+                    </pic:cNvPicPr>
+                  </pic:nvPicPr>
+                  <pic:blipFill>
+                    <a:blip r:embed="rId14">
+                      <a:extLst>
+                        <a:ext uri="{28A0092B-C50C-407E-A947-70E740481C1C}">
+                          <a14:useLocalDpi xmlns:a14="http://schemas.microsoft.com/office/drawing/2010/main" val="0"/>
+                        </a:ext>
+                      </a:extLst>
+                    </a:blip>
+                    <a:srcRect/>
+                    <a:stretch>
+                      <a:fillRect/>
+                    </a:stretch>
+                  </pic:blipFill>
+                  <pic:spPr bwMode="auto">
+                    <a:xfrm>
+                      <a:off x="0" y="0"/>
+                      <a:ext cx="3562350" cy="2066925"/>
+                    </a:xfrm>
+                    <a:prstGeom prst="rect">
+                      <a:avLst/>
+                    </a:prstGeom>
+                    <a:ln w="38100" cap="sq">
+                      <a:solidFill>
+                        <a:srgbClr val="000000"/>
+                      </a:solidFill>
+                      <a:prstDash val="solid"/>
+                      <a:miter lim="800000"/>
+                    </a:ln>
+                    <a:effectLst>
+                      <a:outerShdw blurRad="50800" dist="38100" dir="2700000" algn="tl" rotWithShape="0">
+                        <a:srgbClr val="000000">
+                          <a:alpha val="43000"/>
+                        </a:srgbClr>
+                      </a:outerShdw>
+                    </a:effectLst>
+                  </pic:spPr>
+                </pic:pic>
+              </a:graphicData>
+            </a:graphic>
+          </wp:inline>
+        </w:drawing>
+      </w:r>
+    </w:p>
+    <w:p/>
+    <w:p>
+      <w:r>
+        <w:t xml:space="preserve">So, any object that you want to change the style of, you will find that it is just this easy. </w:t>
+      </w:r>
+    </w:p>
+    <w:p/>
+    <w:p>
+      <w:r>
+        <w:drawing>
+          <wp:inline distT="0" distB="0" distL="0" distR="0" wp14:anchorId="52A204B8" wp14:editId="20606E4B">
+            <wp:extent cx="4906060" cy="1200318"/>
+            <wp:effectExtent l="76200" t="76200" r="123190" b="133350"/>
+            <wp:docPr id="1289227112" name="Picture 1"/>
+            <wp:cNvGraphicFramePr>
+              <a:graphicFrameLocks xmlns:a="http://schemas.openxmlformats.org/drawingml/2006/main" noChangeAspect="1"/>
+            </wp:cNvGraphicFramePr>
+            <a:graphic xmlns:a="http://schemas.openxmlformats.org/drawingml/2006/main">
+              <a:graphicData uri="http://schemas.openxmlformats.org/drawingml/2006/picture">
+                <pic:pic xmlns:pic="http://schemas.openxmlformats.org/drawingml/2006/picture">
+                  <pic:nvPicPr>
+                    <pic:cNvPr id="1289227112" name=""/>
+                    <pic:cNvPicPr/>
+                  </pic:nvPicPr>
+                  <pic:blipFill>
+                    <a:blip r:embed="rId15"/>
+                    <a:stretch>
+                      <a:fillRect/>
+                    </a:stretch>
+                  </pic:blipFill>
+                  <pic:spPr>
+                    <a:xfrm>
+                      <a:off x="0" y="0"/>
+                      <a:ext cx="4906060" cy="1200318"/>
+                    </a:xfrm>
+                    <a:prstGeom prst="rect">
+                      <a:avLst/>
+                    </a:prstGeom>
+                    <a:ln w="38100" cap="sq">
+                      <a:solidFill>
+                        <a:srgbClr val="000000"/>
+                      </a:solidFill>
+                      <a:prstDash val="solid"/>
+                      <a:miter lim="800000"/>
+                    </a:ln>
+                    <a:effectLst>
+                      <a:outerShdw blurRad="50800" dist="38100" dir="2700000" algn="tl" rotWithShape="0">
+                        <a:srgbClr val="000000">
+                          <a:alpha val="43000"/>
+                        </a:srgbClr>
+                      </a:outerShdw>
+                    </a:effectLst>
                   </pic:spPr>
                 </pic:pic>
               </a:graphicData>
@@ -208,6 +853,92 @@
       </w:rPr>
     </w:lvl>
   </w:abstractNum>
+  <w:abstractNum w:abstractNumId="2" w15:restartNumberingAfterBreak="0">
+    <w:nsid w:val="7EE030F1"/>
+    <w:multiLevelType w:val="hybridMultilevel"/>
+    <w:tmpl w:val="7C60E354"/>
+    <w:lvl w:ilvl="0" w:tplc="0409000F">
+      <w:start w:val="1"/>
+      <w:numFmt w:val="decimal"/>
+      <w:lvlText w:val="%1."/>
+      <w:lvlJc w:val="left"/>
+      <w:pPr>
+        <w:ind w:left="720" w:hanging="360"/>
+      </w:pPr>
+    </w:lvl>
+    <w:lvl w:ilvl="1" w:tplc="04090019" w:tentative="1">
+      <w:start w:val="1"/>
+      <w:numFmt w:val="lowerLetter"/>
+      <w:lvlText w:val="%2."/>
+      <w:lvlJc w:val="left"/>
+      <w:pPr>
+        <w:ind w:left="1440" w:hanging="360"/>
+      </w:pPr>
+    </w:lvl>
+    <w:lvl w:ilvl="2" w:tplc="0409001B" w:tentative="1">
+      <w:start w:val="1"/>
+      <w:numFmt w:val="lowerRoman"/>
+      <w:lvlText w:val="%3."/>
+      <w:lvlJc w:val="right"/>
+      <w:pPr>
+        <w:ind w:left="2160" w:hanging="180"/>
+      </w:pPr>
+    </w:lvl>
+    <w:lvl w:ilvl="3" w:tplc="0409000F" w:tentative="1">
+      <w:start w:val="1"/>
+      <w:numFmt w:val="decimal"/>
+      <w:lvlText w:val="%4."/>
+      <w:lvlJc w:val="left"/>
+      <w:pPr>
+        <w:ind w:left="2880" w:hanging="360"/>
+      </w:pPr>
+    </w:lvl>
+    <w:lvl w:ilvl="4" w:tplc="04090019" w:tentative="1">
+      <w:start w:val="1"/>
+      <w:numFmt w:val="lowerLetter"/>
+      <w:lvlText w:val="%5."/>
+      <w:lvlJc w:val="left"/>
+      <w:pPr>
+        <w:ind w:left="3600" w:hanging="360"/>
+      </w:pPr>
+    </w:lvl>
+    <w:lvl w:ilvl="5" w:tplc="0409001B" w:tentative="1">
+      <w:start w:val="1"/>
+      <w:numFmt w:val="lowerRoman"/>
+      <w:lvlText w:val="%6."/>
+      <w:lvlJc w:val="right"/>
+      <w:pPr>
+        <w:ind w:left="4320" w:hanging="180"/>
+      </w:pPr>
+    </w:lvl>
+    <w:lvl w:ilvl="6" w:tplc="0409000F" w:tentative="1">
+      <w:start w:val="1"/>
+      <w:numFmt w:val="decimal"/>
+      <w:lvlText w:val="%7."/>
+      <w:lvlJc w:val="left"/>
+      <w:pPr>
+        <w:ind w:left="5040" w:hanging="360"/>
+      </w:pPr>
+    </w:lvl>
+    <w:lvl w:ilvl="7" w:tplc="04090019" w:tentative="1">
+      <w:start w:val="1"/>
+      <w:numFmt w:val="lowerLetter"/>
+      <w:lvlText w:val="%8."/>
+      <w:lvlJc w:val="left"/>
+      <w:pPr>
+        <w:ind w:left="5760" w:hanging="360"/>
+      </w:pPr>
+    </w:lvl>
+    <w:lvl w:ilvl="8" w:tplc="0409001B" w:tentative="1">
+      <w:start w:val="1"/>
+      <w:numFmt w:val="lowerRoman"/>
+      <w:lvlText w:val="%9."/>
+      <w:lvlJc w:val="right"/>
+      <w:pPr>
+        <w:ind w:left="6480" w:hanging="180"/>
+      </w:pPr>
+    </w:lvl>
+  </w:abstractNum>
   <w:num w:numId="1" w16cid:durableId="976686135">
     <w:abstractNumId w:val="0"/>
   </w:num>
@@ -231,6 +962,9 @@
   </w:num>
   <w:num w:numId="8" w16cid:durableId="2090887221">
     <w:abstractNumId w:val="1"/>
+  </w:num>
+  <w:num w:numId="9" w16cid:durableId="1656687832">
+    <w:abstractNumId w:val="2"/>
   </w:num>
 </w:numbering>
 </file>
@@ -2075,6 +2809,18 @@
       <w:shd w:val="clear" w:color="auto" w:fill="E1DFDD"/>
     </w:rPr>
   </w:style>
+  <w:style w:type="character" w:styleId="FollowedHyperlink">
+    <w:name w:val="FollowedHyperlink"/>
+    <w:basedOn w:val="DefaultParagraphFont"/>
+    <w:uiPriority w:val="99"/>
+    <w:semiHidden/>
+    <w:unhideWhenUsed/>
+    <w:rsid w:val="001925B2"/>
+    <w:rPr>
+      <w:color w:val="954F72" w:themeColor="followedHyperlink"/>
+      <w:u w:val="single"/>
+    </w:rPr>
+  </w:style>
 </w:styles>
 </file>
 

</xml_diff>